<commit_message>
Minor tweaks, paper work
</commit_message>
<xml_diff>
--- a/Writeups/Masad - Paper.docx
+++ b/Writeups/Masad - Paper.docx
@@ -287,6 +287,15 @@
         <w:rPr>
           <w:rFonts w:ascii="Times New Roman" w:hAnsi="Times New Roman" w:cs="Times New Roman"/>
         </w:rPr>
+        <w:sectPr>
+          <w:footerReference w:type="even" r:id="rId9"/>
+          <w:footerReference w:type="default" r:id="rId10"/>
+          <w:pgSz w:w="12240" w:h="15840"/>
+          <w:pgMar w:top="1440" w:right="1440" w:bottom="1440" w:left="1440" w:header="720" w:footer="720" w:gutter="0"/>
+          <w:pgNumType w:start="1"/>
+          <w:cols w:space="720"/>
+          <w:docGrid w:linePitch="360"/>
+        </w:sectPr>
       </w:pPr>
       <w:r>
         <w:rPr>
@@ -294,6 +303,13 @@
         </w:rPr>
         <w:t>TARGET AUDIENCE: Policy analysts who are either producers or consumers of forecasts of international energy security.</w:t>
       </w:r>
+    </w:p>
+    <w:p>
+      <w:pPr>
+        <w:rPr>
+          <w:rFonts w:ascii="Times New Roman" w:hAnsi="Times New Roman" w:cs="Times New Roman"/>
+        </w:rPr>
+      </w:pPr>
     </w:p>
     <w:p>
       <w:pPr>
@@ -309,7 +325,6 @@
           <w:rFonts w:ascii="Times New Roman" w:hAnsi="Times New Roman" w:cs="Times New Roman"/>
           <w:b/>
         </w:rPr>
-        <w:lastRenderedPageBreak/>
         <w:t>I. KEY POLICY QUESTION</w:t>
       </w:r>
     </w:p>
@@ -357,8 +372,6 @@
         </w:rPr>
         <w:t>II. EXSUM</w:t>
       </w:r>
-      <w:bookmarkStart w:id="2" w:name="_GoBack"/>
-      <w:bookmarkEnd w:id="2"/>
     </w:p>
     <w:bookmarkEnd w:id="1"/>
     <w:p>
@@ -396,7 +409,7 @@
           <w:szCs w:val="24"/>
         </w:rPr>
       </w:pPr>
-      <w:bookmarkStart w:id="3" w:name="iii.-time-frame-simulating-the-long-pres"/>
+      <w:bookmarkStart w:id="2" w:name="iii.-time-frame-simulating-the-long-pres"/>
       <w:r>
         <w:rPr>
           <w:rFonts w:ascii="Times New Roman" w:hAnsi="Times New Roman" w:cs="Times New Roman"/>
@@ -416,7 +429,7 @@
         <w:t>II. TIME FRAME: Simulating the Long Present</w:t>
       </w:r>
     </w:p>
-    <w:bookmarkEnd w:id="3"/>
+    <w:bookmarkEnd w:id="2"/>
     <w:p>
       <w:pPr>
         <w:spacing w:after="0" w:line="480" w:lineRule="auto"/>
@@ -429,25 +442,32 @@
         <w:rPr>
           <w:rFonts w:ascii="Times New Roman" w:hAnsi="Times New Roman" w:cs="Times New Roman"/>
         </w:rPr>
-        <w:t>Each tick of the model simulates one month, and each model run is 5 years (60 months) long. The model simulates</w:t>
-      </w:r>
-      <w:r>
-        <w:rPr>
-          <w:rFonts w:ascii="Times New Roman" w:hAnsi="Times New Roman" w:cs="Times New Roman"/>
-        </w:rPr>
-        <w:t xml:space="preserve"> what I call the Long Present, the continuation of the current structure of the international oil system into the near future. This assumption is less limiting than it may appear at first. For the most part, the international oil system appears to change slowly. The major trade </w:t>
-      </w:r>
-      <w:r>
-        <w:rPr>
-          <w:rFonts w:ascii="Times New Roman" w:hAnsi="Times New Roman" w:cs="Times New Roman"/>
-        </w:rPr>
-        <w:t>relationships that dominate the international oil market</w:t>
-      </w:r>
-      <w:r>
-        <w:rPr>
-          <w:rFonts w:ascii="Times New Roman" w:hAnsi="Times New Roman" w:cs="Times New Roman"/>
-        </w:rPr>
-        <w:t xml:space="preserve"> remain largely fixed from year to year, even while the volume of trade fluctuates. Furthermore, there is a significant time lag between the discovery of new potential sources of oil and that oil’s appearance on the market, particularly for discoveries large enough to shift the balance of trade significantly.</w:t>
+        <w:t>The structure of the international oil markets change slowly. Major trade relationships remain largely stable from year to year, while reserves are discovered, brought online, and depleted slowly. While the root causes of crises (domestic grievances, regional instability) also change over years and decades, crises themselves can break out rapidly</w:t>
+      </w:r>
+      <w:r>
+        <w:rPr>
+          <w:rFonts w:ascii="Times New Roman" w:hAnsi="Times New Roman" w:cs="Times New Roman"/>
+        </w:rPr>
+        <w:t>, with little warning. While some crises may go on for years (such as the Iran-Iraq war) others may end in weeks (the Venezuela general strike). Thus, the model simulates</w:t>
+      </w:r>
+      <w:r>
+        <w:rPr>
+          <w:rFonts w:ascii="Times New Roman" w:hAnsi="Times New Roman" w:cs="Times New Roman"/>
+        </w:rPr>
+        <w:t xml:space="preserve"> what I call the Long Present, the continuation of the current structure of the international oil system into the near future</w:t>
+      </w:r>
+      <w:r>
+        <w:rPr>
+          <w:rFonts w:ascii="Times New Roman" w:hAnsi="Times New Roman" w:cs="Times New Roman"/>
+        </w:rPr>
+        <w:t xml:space="preserve">. Each tick </w:t>
+      </w:r>
+      <w:r>
+        <w:rPr>
+          <w:rFonts w:ascii="Times New Roman" w:hAnsi="Times New Roman" w:cs="Times New Roman"/>
+        </w:rPr>
+        <w:lastRenderedPageBreak/>
+        <w:t>of the model simulates one month, and each model run is 5 years (60 months) long, capturing the medium-term impact of short-term events.</w:t>
       </w:r>
     </w:p>
     <w:p>
@@ -461,7 +481,7 @@
           <w:szCs w:val="24"/>
         </w:rPr>
       </w:pPr>
-      <w:bookmarkStart w:id="4" w:name="iv.-assumptions"/>
+      <w:bookmarkStart w:id="3" w:name="iv.-assumptions"/>
       <w:r>
         <w:rPr>
           <w:rFonts w:ascii="Times New Roman" w:hAnsi="Times New Roman" w:cs="Times New Roman"/>
@@ -469,7 +489,6 @@
           <w:sz w:val="24"/>
           <w:szCs w:val="24"/>
         </w:rPr>
-        <w:lastRenderedPageBreak/>
         <w:t>IV. ASSUMPTIONS</w:t>
       </w:r>
     </w:p>
@@ -484,8 +503,8 @@
           <w:szCs w:val="24"/>
         </w:rPr>
       </w:pPr>
-      <w:bookmarkStart w:id="5" w:name="supply-shocks"/>
-      <w:bookmarkEnd w:id="4"/>
+      <w:bookmarkStart w:id="4" w:name="supply-shocks"/>
+      <w:bookmarkEnd w:id="3"/>
       <w:r>
         <w:rPr>
           <w:rFonts w:ascii="Times New Roman" w:hAnsi="Times New Roman" w:cs="Times New Roman"/>
@@ -496,7 +515,7 @@
         <w:t>SUPPLY SHOCKS</w:t>
       </w:r>
     </w:p>
-    <w:bookmarkEnd w:id="5"/>
+    <w:bookmarkEnd w:id="4"/>
     <w:p>
       <w:pPr>
         <w:spacing w:after="0" w:line="480" w:lineRule="auto"/>
@@ -509,7 +528,25 @@
         <w:rPr>
           <w:rFonts w:ascii="Times New Roman" w:hAnsi="Times New Roman" w:cs="Times New Roman"/>
         </w:rPr>
-        <w:t xml:space="preserve">The model ties geopolitics to energy security through the mechanism of supply shocks. Generally speaking, a supply shock refers to a rise in oil prices due to an </w:t>
+        <w:t>One key mechanism tying</w:t>
+      </w:r>
+      <w:r>
+        <w:rPr>
+          <w:rFonts w:ascii="Times New Roman" w:hAnsi="Times New Roman" w:cs="Times New Roman"/>
+        </w:rPr>
+        <w:t xml:space="preserve"> geopolitics to energy security </w:t>
+      </w:r>
+      <w:r>
+        <w:rPr>
+          <w:rFonts w:ascii="Times New Roman" w:hAnsi="Times New Roman" w:cs="Times New Roman"/>
+        </w:rPr>
+        <w:t>is</w:t>
+      </w:r>
+      <w:r>
+        <w:rPr>
+          <w:rFonts w:ascii="Times New Roman" w:hAnsi="Times New Roman" w:cs="Times New Roman"/>
+        </w:rPr>
+        <w:t xml:space="preserve"> the mechanism of supply shocks. Generally speaking, a supply shock refers to a rise in oil prices due to an </w:t>
       </w:r>
       <w:r>
         <w:rPr>
@@ -522,6 +559,23 @@
           <w:rFonts w:ascii="Times New Roman" w:hAnsi="Times New Roman" w:cs="Times New Roman"/>
         </w:rPr>
         <w:t>Recent research suggests that oil prices are only loosely linked to supply disruptions [[CITE]], due to anticipation and speculation. Nevertheless, oil prices themselves are only an incomplete measure of energy security: if a major source of oil is disrupted, that oil (and the energy it contains) is unavailable. The majority of significant supply disruptions of the past decades have been driven by conflict and instability, from general strikes (Venezuela 2002-03) to all-out war (1980-88 Iran-Iraq War). It is such disruptions that this model focuses on.</w:t>
+      </w:r>
+    </w:p>
+    <w:p>
+      <w:pPr>
+        <w:spacing w:after="0" w:line="480" w:lineRule="auto"/>
+        <w:ind w:firstLine="720"/>
+        <w:rPr>
+          <w:rFonts w:ascii="Times New Roman" w:hAnsi="Times New Roman" w:cs="Times New Roman"/>
+          <w:i/>
+        </w:rPr>
+      </w:pPr>
+      <w:r>
+        <w:rPr>
+          <w:rFonts w:ascii="Times New Roman" w:hAnsi="Times New Roman" w:cs="Times New Roman"/>
+          <w:i/>
+        </w:rPr>
+        <w:t>See Appendix B for more detailed overview of the model.</w:t>
       </w:r>
     </w:p>
     <w:p>
@@ -535,7 +589,7 @@
           <w:szCs w:val="24"/>
         </w:rPr>
       </w:pPr>
-      <w:bookmarkStart w:id="6" w:name="v.-analysis"/>
+      <w:bookmarkStart w:id="5" w:name="v.-analysis"/>
       <w:r>
         <w:rPr>
           <w:rFonts w:ascii="Times New Roman" w:hAnsi="Times New Roman" w:cs="Times New Roman"/>
@@ -557,8 +611,8 @@
           <w:szCs w:val="24"/>
         </w:rPr>
       </w:pPr>
-      <w:bookmarkStart w:id="7" w:name="drivers"/>
-      <w:bookmarkEnd w:id="6"/>
+      <w:bookmarkStart w:id="6" w:name="drivers"/>
+      <w:bookmarkEnd w:id="5"/>
       <w:r>
         <w:rPr>
           <w:rFonts w:ascii="Times New Roman" w:hAnsi="Times New Roman" w:cs="Times New Roman"/>
@@ -569,7 +623,7 @@
         <w:t>DRIVERS</w:t>
       </w:r>
     </w:p>
-    <w:bookmarkEnd w:id="7"/>
+    <w:bookmarkEnd w:id="6"/>
     <w:p>
       <w:pPr>
         <w:spacing w:after="0" w:line="480" w:lineRule="auto"/>
@@ -630,6 +684,7 @@
         <w:rPr>
           <w:rFonts w:ascii="Times New Roman" w:hAnsi="Times New Roman" w:cs="Times New Roman"/>
         </w:rPr>
+        <w:lastRenderedPageBreak/>
         <w:t>OIL SUPPLY AND DEMAND</w:t>
       </w:r>
       <w:r>
@@ -710,7 +765,6 @@
         <w:rPr>
           <w:rFonts w:ascii="Times New Roman" w:hAnsi="Times New Roman" w:cs="Times New Roman"/>
         </w:rPr>
-        <w:lastRenderedPageBreak/>
         <w:t>Ins</w:t>
       </w:r>
       <w:r>
@@ -817,7 +871,7 @@
           <w:szCs w:val="24"/>
         </w:rPr>
       </w:pPr>
-      <w:bookmarkStart w:id="8" w:name="variables"/>
+      <w:bookmarkStart w:id="7" w:name="variables"/>
       <w:r>
         <w:rPr>
           <w:rFonts w:ascii="Times New Roman" w:hAnsi="Times New Roman" w:cs="Times New Roman"/>
@@ -828,7 +882,7 @@
         <w:t>VARIABLES</w:t>
       </w:r>
     </w:p>
-    <w:bookmarkEnd w:id="8"/>
+    <w:bookmarkEnd w:id="7"/>
     <w:p>
       <w:pPr>
         <w:spacing w:after="0" w:line="480" w:lineRule="auto"/>
@@ -894,7 +948,7 @@
           <w:szCs w:val="24"/>
         </w:rPr>
       </w:pPr>
-      <w:bookmarkStart w:id="9" w:name="model-variables"/>
+      <w:bookmarkStart w:id="8" w:name="model-variables"/>
       <w:r>
         <w:rPr>
           <w:rFonts w:ascii="Times New Roman" w:hAnsi="Times New Roman" w:cs="Times New Roman"/>
@@ -902,10 +956,11 @@
           <w:sz w:val="24"/>
           <w:szCs w:val="24"/>
         </w:rPr>
+        <w:lastRenderedPageBreak/>
         <w:t>MODEL VARIABLES</w:t>
       </w:r>
     </w:p>
-    <w:bookmarkEnd w:id="9"/>
+    <w:bookmarkEnd w:id="8"/>
     <w:p>
       <w:pPr>
         <w:numPr>
@@ -945,7 +1000,6 @@
         <w:rPr>
           <w:rFonts w:ascii="Times New Roman" w:hAnsi="Times New Roman" w:cs="Times New Roman"/>
         </w:rPr>
-        <w:lastRenderedPageBreak/>
         <w:t xml:space="preserve">LENGTH OF CRISES is randomly drawn </w:t>
       </w:r>
       <w:proofErr w:type="gramStart"/>
@@ -1017,7 +1071,14 @@
         <w:rPr>
           <w:rFonts w:ascii="Times New Roman" w:hAnsi="Times New Roman" w:cs="Times New Roman"/>
         </w:rPr>
-        <w:t xml:space="preserve"> are less affected by ongoing crises. If the ratio rises above a predefined threshold, a country is considered to be experiencing a SUPPLY SHOCK.</w:t>
+        <w:t xml:space="preserve"> are less affected by ongoing crises. If the ratio </w:t>
+      </w:r>
+      <w:r>
+        <w:rPr>
+          <w:rFonts w:ascii="Times New Roman" w:hAnsi="Times New Roman" w:cs="Times New Roman"/>
+        </w:rPr>
+        <w:lastRenderedPageBreak/>
+        <w:t>rises above a predefined threshold, a country is considered to be experiencing a SUPPLY SHOCK.</w:t>
       </w:r>
     </w:p>
     <w:p>
@@ -1086,7 +1147,6 @@
         <w:rPr>
           <w:rFonts w:ascii="Times New Roman" w:hAnsi="Times New Roman" w:cs="Times New Roman"/>
         </w:rPr>
-        <w:lastRenderedPageBreak/>
         <w:t xml:space="preserve">In addition, the model tracks a global </w:t>
       </w:r>
       <w:r>
@@ -1163,14 +1223,14 @@
         <w:rPr>
           <w:rFonts w:ascii="Times New Roman" w:hAnsi="Times New Roman" w:cs="Times New Roman"/>
         </w:rPr>
-        <w:t xml:space="preserve">CONSUMPTION OF DOMESTIC PRODUCTION refers to the fraction of domestic consumption coming from domestic production -- in other words, the fraction of demand that is secure from external supply shocks. While treated as fixed in the model (at least from run to run), in reality this is a variable that many countries do have control over. In practice, this variable is primarily relevant to countries where oil production is large relative to domestic demand. Note that making this tradeoff is not simple: it requires long-term investment in refining and storage capabilities, and may involve giving up some of the financial and </w:t>
+        <w:t xml:space="preserve">CONSUMPTION OF DOMESTIC PRODUCTION refers to the fraction of domestic consumption coming from domestic production -- in other words, the </w:t>
       </w:r>
       <w:r>
         <w:rPr>
           <w:rFonts w:ascii="Times New Roman" w:hAnsi="Times New Roman" w:cs="Times New Roman"/>
         </w:rPr>
         <w:lastRenderedPageBreak/>
-        <w:t>geopolitical benefits of oil exports in exchange for the increased insulation from external crises.</w:t>
+        <w:t>fraction of demand that is secure from external supply shocks. While treated as fixed in the model (at least from run to run), in reality this is a variable that many countries do have control over. In practice, this variable is primarily relevant to countries where oil production is large relative to domestic demand. Note that making this tradeoff is not simple: it requires long-term investment in refining and storage capabilities, and may involve giving up some of the financial and geopolitical benefits of oil exports in exchange for the increased insulation from external crises.</w:t>
       </w:r>
     </w:p>
     <w:p>
@@ -1184,7 +1244,7 @@
           <w:szCs w:val="24"/>
         </w:rPr>
       </w:pPr>
-      <w:bookmarkStart w:id="10" w:name="out-of-model-variables"/>
+      <w:bookmarkStart w:id="9" w:name="out-of-model-variables"/>
       <w:r>
         <w:rPr>
           <w:rFonts w:ascii="Times New Roman" w:hAnsi="Times New Roman" w:cs="Times New Roman"/>
@@ -1195,7 +1255,7 @@
         <w:t>OUT-OF-MODEL VARIABLES</w:t>
       </w:r>
     </w:p>
-    <w:bookmarkEnd w:id="10"/>
+    <w:bookmarkEnd w:id="9"/>
     <w:p>
       <w:pPr>
         <w:spacing w:after="0" w:line="480" w:lineRule="auto"/>
@@ -1225,21 +1285,33 @@
         <w:rPr>
           <w:rFonts w:ascii="Times New Roman" w:hAnsi="Times New Roman" w:cs="Times New Roman"/>
         </w:rPr>
-        <w:t xml:space="preserve">NON-OIL ENERGY: Many countries meet large portions of their energy demands not only with oil </w:t>
+        <w:t>NON-OIL ENERGY: Diverse energy sources</w:t>
+      </w:r>
+      <w:r>
+        <w:rPr>
+          <w:rFonts w:ascii="Times New Roman" w:hAnsi="Times New Roman" w:cs="Times New Roman"/>
+        </w:rPr>
+        <w:t xml:space="preserve"> (</w:t>
       </w:r>
       <w:proofErr w:type="gramStart"/>
       <w:r>
         <w:rPr>
           <w:rFonts w:ascii="Times New Roman" w:hAnsi="Times New Roman" w:cs="Times New Roman"/>
         </w:rPr>
-        <w:t>but</w:t>
+        <w:t>coal ,</w:t>
       </w:r>
       <w:proofErr w:type="gramEnd"/>
       <w:r>
         <w:rPr>
           <w:rFonts w:ascii="Times New Roman" w:hAnsi="Times New Roman" w:cs="Times New Roman"/>
         </w:rPr>
-        <w:t xml:space="preserve"> with natural gas, coal, and renewable sources. Diverse energy sources are likely to reduce the impact of oil supply shocks, while also introducing different risks and vulnerabilities. </w:t>
+        <w:t xml:space="preserve"> natural gas, nuclear and renewables)</w:t>
+      </w:r>
+      <w:r>
+        <w:rPr>
+          <w:rFonts w:ascii="Times New Roman" w:hAnsi="Times New Roman" w:cs="Times New Roman"/>
+        </w:rPr>
+        <w:t xml:space="preserve"> are likely to reduce the impact of oil supply shocks, while also introducing different risks and vulnerabilities. </w:t>
       </w:r>
       <w:r>
         <w:rPr>
@@ -1269,7 +1341,19 @@
         <w:rPr>
           <w:rFonts w:ascii="Times New Roman" w:hAnsi="Times New Roman" w:cs="Times New Roman"/>
         </w:rPr>
-        <w:t>OIL TRANSPORTATION: This model does not incorporate the routes that oil takes from exporters to importers, and the chokepoints present on those routes. For example, crises in Iran or another Persian Gulf country risk leading to the disruption of the Straits of Hormuz, while crises in Egypt, Panama, or Malaysia pose risks to the chokepoints of the Suez Canal, Panama Canal and Straits of Malacca, respectively. This suggests that the model presented here will underestimate the systemic risks posed by crises in these regions.</w:t>
+        <w:t>OIL TRANSPORTATION: This model does not incorporate the routes that oil takes from exporters to importers, and the chokepoints present on those routes</w:t>
+      </w:r>
+      <w:r>
+        <w:rPr>
+          <w:rFonts w:ascii="Times New Roman" w:hAnsi="Times New Roman" w:cs="Times New Roman"/>
+        </w:rPr>
+        <w:t xml:space="preserve"> (e.g. the Straits of Hormuz or the Panama Canal).</w:t>
+      </w:r>
+      <w:r>
+        <w:rPr>
+          <w:rFonts w:ascii="Times New Roman" w:hAnsi="Times New Roman" w:cs="Times New Roman"/>
+        </w:rPr>
+        <w:t xml:space="preserve"> This suggests that the model presented here will underestimate the systemic risks posed by crises in these regions.</w:t>
       </w:r>
     </w:p>
     <w:p>
@@ -1287,14 +1371,14 @@
         <w:rPr>
           <w:rFonts w:ascii="Times New Roman" w:hAnsi="Times New Roman" w:cs="Times New Roman"/>
         </w:rPr>
-        <w:t xml:space="preserve">INTERVENTIONS: Major oil consumers in particular are likely to take action to mitigate many major risks to their oil imports, even far from their own borders. Perhaps the most striking example of this is the 1991 Gulf War, waged at least in part to avert a more serious crisis in Middle Eastern oil production. This is partially captured by the model, to the extent that it may randomly generate sets of crises corresponding to such scenarios, and that they are likely to be of short duration. However, the likelihood of intervention may be driven by </w:t>
+        <w:t xml:space="preserve">INTERVENTIONS: Major oil consumers in particular are likely to take action to mitigate many major risks to their oil imports, even far from their own borders. Perhaps the most striking example of this is the 1991 Gulf War, waged at least in part to avert a more serious </w:t>
       </w:r>
       <w:r>
         <w:rPr>
           <w:rFonts w:ascii="Times New Roman" w:hAnsi="Times New Roman" w:cs="Times New Roman"/>
         </w:rPr>
         <w:lastRenderedPageBreak/>
-        <w:t>a large variety of factors and diplomatic, military and geopolitical considerations wholly exogenous to the oil trade. Thus, it is difficult to assess whether the model is over- or under-estimating the risks by ignoring interventions. However, I argue that given this uncertaintly, the model generates a range of scenarios wide enough to implicitly incorporate the range of consequences of intervention and non-intervention.</w:t>
+        <w:t>crisis in Middle Eastern oil production. This is partially captured by the model, to the extent that it may randomly generate sets of crises corresponding to such scenarios, and that they are likely to be of short duration. However, the likelihood of intervention may be driven by a large variety of factors and diplomatic, military and geopolitical considerations wholly exogenous to the oil trade. Thus, it is difficult to assess whether the model is over- or under-estimating the risks by ignoring interventions. However, I argue that given this uncertaintly, the model generates a range of scenarios wide enough to implicitly incorporate the range of consequences of intervention and non-intervention.</w:t>
       </w:r>
     </w:p>
     <w:p>
@@ -1312,22 +1396,30 @@
         <w:rPr>
           <w:rFonts w:ascii="Times New Roman" w:hAnsi="Times New Roman" w:cs="Times New Roman"/>
         </w:rPr>
-        <w:t xml:space="preserve">SYSTEMIC CHANGES: As described above, the worldwide architecture of the oil trade, the drivers of the model, is considered to be unchanging. However, countries can and do actively seek to change these drivers. These efforts range from changing the mix of trade partners to </w:t>
+        <w:t xml:space="preserve">SYSTEMIC CHANGES: </w:t>
+      </w:r>
+      <w:r>
+        <w:rPr>
+          <w:rFonts w:ascii="Times New Roman" w:hAnsi="Times New Roman" w:cs="Times New Roman"/>
+        </w:rPr>
+        <w:t xml:space="preserve">While the international oil system changes slowly, it does change. The volume of reserves grows and </w:t>
       </w:r>
       <w:proofErr w:type="gramStart"/>
       <w:r>
         <w:rPr>
           <w:rFonts w:ascii="Times New Roman" w:hAnsi="Times New Roman" w:cs="Times New Roman"/>
         </w:rPr>
-        <w:t>institution-building</w:t>
+        <w:t>shrinks,</w:t>
       </w:r>
       <w:proofErr w:type="gramEnd"/>
       <w:r>
         <w:rPr>
           <w:rFonts w:ascii="Times New Roman" w:hAnsi="Times New Roman" w:cs="Times New Roman"/>
         </w:rPr>
-        <w:t xml:space="preserve"> and mediation to minimize domestic and international risks. These efforts are often not unilateral, but take place in an environment of constant cooperation and competition. Nevertheless, these efforts take time to bear fruit and affect the system in meaningful ways: thus, they are less relevant to the short-term Long Present of this model.</w:t>
-      </w:r>
+        <w:t xml:space="preserve"> trade relationships change, and countries become more or less risk-prone.</w:t>
+      </w:r>
+      <w:bookmarkStart w:id="10" w:name="_GoBack"/>
+      <w:bookmarkEnd w:id="10"/>
     </w:p>
     <w:p>
       <w:pPr>
@@ -2595,8 +2687,6 @@
       </w:pPr>
     </w:p>
     <w:sectPr>
-      <w:footerReference w:type="even" r:id="rId9"/>
-      <w:footerReference w:type="default" r:id="rId10"/>
       <w:pgSz w:w="12240" w:h="15840"/>
       <w:pgMar w:top="1440" w:right="1440" w:bottom="1440" w:left="1440" w:header="720" w:footer="720" w:gutter="0"/>
       <w:pgNumType w:start="1"/>
@@ -2637,7 +2727,7 @@
   <w:p>
     <w:pPr>
       <w:pStyle w:val="Footer"/>
-      <w:framePr w:wrap="around" w:vAnchor="text" w:hAnchor="margin" w:xAlign="right" w:y="1"/>
+      <w:framePr w:wrap="around" w:vAnchor="text" w:hAnchor="margin" w:xAlign="center" w:y="1"/>
       <w:rPr>
         <w:rStyle w:val="PageNumber"/>
       </w:rPr>
@@ -2675,7 +2765,7 @@
   <w:p>
     <w:pPr>
       <w:pStyle w:val="Footer"/>
-      <w:framePr w:wrap="around" w:vAnchor="text" w:hAnchor="margin" w:xAlign="right" w:y="1"/>
+      <w:framePr w:wrap="around" w:vAnchor="text" w:hAnchor="margin" w:xAlign="center" w:y="1"/>
       <w:rPr>
         <w:rStyle w:val="PageNumber"/>
       </w:rPr>

</xml_diff>